<commit_message>
Update to WA4 HW and added links to course page
</commit_message>
<xml_diff>
--- a/docs/materials/07-WebAbstractions/WA4-A-WebAPIs.docx
+++ b/docs/materials/07-WebAbstractions/WA4-A-WebAPIs.docx
@@ -390,7 +390,19 @@
         <w:rPr>
           <w:rFonts w:asciiTheme="minorHAnsi" w:hAnsiTheme="minorHAnsi" w:cstheme="minorHAnsi"/>
         </w:rPr>
-        <w:t>” extension to the Firefox browser in our Comp256Web container.</w:t>
+        <w:t xml:space="preserve">” extension to the Firefox browser in our </w:t>
+      </w:r>
+      <w:r>
+        <w:rPr>
+          <w:rFonts w:ascii="Courier" w:hAnsi="Courier" w:cstheme="minorHAnsi"/>
+        </w:rPr>
+        <w:t>Comp256Web</w:t>
+      </w:r>
+      <w:r>
+        <w:rPr>
+          <w:rFonts w:asciiTheme="minorHAnsi" w:hAnsiTheme="minorHAnsi" w:cstheme="minorHAnsi"/>
+        </w:rPr>
+        <w:t xml:space="preserve"> container.</w:t>
       </w:r>
     </w:p>
     <w:p>
@@ -457,16 +469,20 @@
         <w:rPr>
           <w:rFonts w:asciiTheme="minorHAnsi" w:hAnsiTheme="minorHAnsi" w:cstheme="minorHAnsi"/>
         </w:rPr>
-        <w:t xml:space="preserve">Open the Firefox browser in the Comp256Web </w:t>
-      </w:r>
-      <w:proofErr w:type="spellStart"/>
-      <w:r>
-        <w:rPr>
-          <w:rFonts w:asciiTheme="minorHAnsi" w:hAnsiTheme="minorHAnsi" w:cstheme="minorHAnsi"/>
-        </w:rPr>
-        <w:t>container.</w:t>
-      </w:r>
-      <w:proofErr w:type="spellEnd"/>
+        <w:t xml:space="preserve">Open the Firefox browser in the </w:t>
+      </w:r>
+      <w:r>
+        <w:rPr>
+          <w:rFonts w:ascii="Courier" w:hAnsi="Courier" w:cstheme="minorHAnsi"/>
+        </w:rPr>
+        <w:t>Comp256Web</w:t>
+      </w:r>
+      <w:r>
+        <w:rPr>
+          <w:rFonts w:asciiTheme="minorHAnsi" w:hAnsiTheme="minorHAnsi" w:cstheme="minorHAnsi"/>
+        </w:rPr>
+        <w:t xml:space="preserve"> container.</w:t>
+      </w:r>
     </w:p>
     <w:p>
       <w:pPr>
@@ -538,7 +554,13 @@
         <w:rPr>
           <w:rFonts w:asciiTheme="minorHAnsi" w:hAnsiTheme="minorHAnsi" w:cstheme="minorHAnsi"/>
         </w:rPr>
-        <w:t>Themes</w:t>
+        <w:t>t</w:t>
+      </w:r>
+      <w:r>
+        <w:rPr>
+          <w:rFonts w:asciiTheme="minorHAnsi" w:hAnsiTheme="minorHAnsi" w:cstheme="minorHAnsi"/>
+        </w:rPr>
+        <w:t>hemes</w:t>
       </w:r>
       <w:proofErr w:type="gramEnd"/>
       <w:r>
@@ -2365,20 +2387,6 @@
       </w:pPr>
       <w:r>
         <w:rPr>
-          <w:rFonts w:ascii="Apple Color Emoji" w:hAnsi="Apple Color Emoji" w:cs="Apple Color Emoji"/>
-          <w:sz w:val="32"/>
-          <w:szCs w:val="32"/>
-        </w:rPr>
-        <w:t>🏆</w:t>
-      </w:r>
-      <w:r>
-        <w:rPr>
-          <w:rFonts w:asciiTheme="minorHAnsi" w:hAnsiTheme="minorHAnsi" w:cstheme="minorHAnsi"/>
-        </w:rPr>
-        <w:t xml:space="preserve"> </w:t>
-      </w:r>
-      <w:r>
-        <w:rPr>
           <w:rFonts w:asciiTheme="minorHAnsi" w:hAnsiTheme="minorHAnsi" w:cstheme="minorHAnsi"/>
         </w:rPr>
         <w:t xml:space="preserve">iii. Dickinson is an international campus so there may be good reasons to get results back in different languages.  Use the section on </w:t>
@@ -2555,6 +2563,20 @@
           <w:rFonts w:asciiTheme="minorHAnsi" w:hAnsiTheme="minorHAnsi" w:cstheme="minorHAnsi"/>
         </w:rPr>
       </w:pPr>
+      <w:r>
+        <w:rPr>
+          <w:rFonts w:ascii="Apple Color Emoji" w:hAnsi="Apple Color Emoji" w:cs="Apple Color Emoji"/>
+          <w:sz w:val="32"/>
+          <w:szCs w:val="32"/>
+        </w:rPr>
+        <w:t>🔑</w:t>
+      </w:r>
+      <w:r>
+        <w:rPr>
+          <w:rFonts w:asciiTheme="minorHAnsi" w:hAnsiTheme="minorHAnsi" w:cstheme="minorHAnsi"/>
+        </w:rPr>
+        <w:t xml:space="preserve"> </w:t>
+      </w:r>
       <w:r>
         <w:rPr>
           <w:rFonts w:asciiTheme="minorHAnsi" w:hAnsiTheme="minorHAnsi" w:cstheme="minorHAnsi"/>
@@ -4342,6 +4364,7 @@
           <w:sz w:val="32"/>
           <w:szCs w:val="32"/>
         </w:rPr>
+        <w:lastRenderedPageBreak/>
         <w:t>🏆</w:t>
       </w:r>
       <w:r>
@@ -5044,7 +5067,6 @@
         <w:rPr>
           <w:rFonts w:asciiTheme="minorHAnsi" w:hAnsiTheme="minorHAnsi" w:cstheme="minorHAnsi"/>
         </w:rPr>
-        <w:lastRenderedPageBreak/>
         <w:tab/>
       </w:r>
       <w:r>
@@ -5320,6 +5342,7 @@
         <w:rPr>
           <w:rFonts w:asciiTheme="minorHAnsi" w:hAnsiTheme="minorHAnsi" w:cstheme="minorHAnsi"/>
         </w:rPr>
+        <w:lastRenderedPageBreak/>
         <w:t xml:space="preserve">Let’s </w:t>
       </w:r>
       <w:r>
@@ -6189,147 +6212,147 @@
         <w:rPr>
           <w:rFonts w:asciiTheme="minorHAnsi" w:hAnsiTheme="minorHAnsi" w:cstheme="minorHAnsi"/>
         </w:rPr>
+        <w:t>Note: If you would like a larger image, you can request that by modifying the filename slightly.  For example, the filename “</w:t>
+      </w:r>
+      <w:r>
+        <w:rPr>
+          <w:rFonts w:ascii="Courier" w:hAnsi="Courier" w:cstheme="minorHAnsi"/>
+        </w:rPr>
+        <w:t>02d@2x.png</w:t>
+      </w:r>
+      <w:r>
+        <w:rPr>
+          <w:rFonts w:asciiTheme="minorHAnsi" w:hAnsiTheme="minorHAnsi" w:cstheme="minorHAnsi"/>
+        </w:rPr>
+        <w:t>” or “</w:t>
+      </w:r>
+      <w:r>
+        <w:rPr>
+          <w:rFonts w:ascii="Courier" w:hAnsi="Courier" w:cstheme="minorHAnsi"/>
+        </w:rPr>
+        <w:t>02d@4x.png</w:t>
+      </w:r>
+      <w:r>
+        <w:rPr>
+          <w:rFonts w:asciiTheme="minorHAnsi" w:hAnsiTheme="minorHAnsi" w:cstheme="minorHAnsi"/>
+        </w:rPr>
+        <w:t xml:space="preserve">” will return images that are twice </w:t>
+      </w:r>
+      <w:r>
+        <w:rPr>
+          <w:rFonts w:asciiTheme="minorHAnsi" w:hAnsiTheme="minorHAnsi" w:cstheme="minorHAnsi"/>
+        </w:rPr>
+        <w:t xml:space="preserve">as large </w:t>
+      </w:r>
+      <w:r>
+        <w:rPr>
+          <w:rFonts w:asciiTheme="minorHAnsi" w:hAnsiTheme="minorHAnsi" w:cstheme="minorHAnsi"/>
+        </w:rPr>
+        <w:t xml:space="preserve">or four times as large. </w:t>
+      </w:r>
+    </w:p>
+    <w:p>
+      <w:pPr>
+        <w:rPr>
+          <w:rFonts w:asciiTheme="minorHAnsi" w:hAnsiTheme="minorHAnsi" w:cstheme="minorHAnsi"/>
+        </w:rPr>
+      </w:pPr>
+    </w:p>
+    <w:p>
+      <w:pPr>
+        <w:ind w:left="360"/>
+        <w:rPr>
+          <w:rFonts w:asciiTheme="minorHAnsi" w:hAnsiTheme="minorHAnsi" w:cstheme="minorHAnsi"/>
+        </w:rPr>
+      </w:pPr>
+      <w:r>
+        <w:rPr>
+          <w:rFonts w:asciiTheme="minorHAnsi" w:hAnsiTheme="minorHAnsi" w:cstheme="minorHAnsi"/>
+        </w:rPr>
+        <w:t>c</w:t>
+      </w:r>
+      <w:r>
+        <w:rPr>
+          <w:rFonts w:asciiTheme="minorHAnsi" w:hAnsiTheme="minorHAnsi" w:cstheme="minorHAnsi"/>
+        </w:rPr>
+        <w:t xml:space="preserve">. </w:t>
+      </w:r>
+      <w:r>
+        <w:rPr>
+          <w:rFonts w:asciiTheme="minorHAnsi" w:hAnsiTheme="minorHAnsi" w:cstheme="minorHAnsi"/>
+        </w:rPr>
+        <w:t>Now that you have the URL for the image</w:t>
+      </w:r>
+      <w:r>
+        <w:rPr>
+          <w:rFonts w:asciiTheme="minorHAnsi" w:hAnsiTheme="minorHAnsi" w:cstheme="minorHAnsi"/>
+        </w:rPr>
+        <w:t xml:space="preserve"> that should be displayed,</w:t>
+      </w:r>
+      <w:r>
+        <w:rPr>
+          <w:rFonts w:asciiTheme="minorHAnsi" w:hAnsiTheme="minorHAnsi" w:cstheme="minorHAnsi"/>
+        </w:rPr>
+        <w:t xml:space="preserve"> you need to use JavaScript</w:t>
+      </w:r>
+      <w:r>
+        <w:rPr>
+          <w:rFonts w:asciiTheme="minorHAnsi" w:hAnsiTheme="minorHAnsi" w:cstheme="minorHAnsi"/>
+        </w:rPr>
+        <w:t xml:space="preserve"> to change </w:t>
+      </w:r>
+      <w:r>
+        <w:rPr>
+          <w:rFonts w:asciiTheme="minorHAnsi" w:hAnsiTheme="minorHAnsi" w:cstheme="minorHAnsi"/>
+        </w:rPr>
+        <w:t xml:space="preserve">the </w:t>
+      </w:r>
+      <w:proofErr w:type="spellStart"/>
+      <w:r>
+        <w:rPr>
+          <w:rFonts w:ascii="Courier" w:hAnsi="Courier" w:cstheme="minorHAnsi"/>
+        </w:rPr>
+        <w:t>src</w:t>
+      </w:r>
+      <w:proofErr w:type="spellEnd"/>
+      <w:r>
+        <w:rPr>
+          <w:rFonts w:asciiTheme="minorHAnsi" w:hAnsiTheme="minorHAnsi" w:cstheme="minorHAnsi"/>
+        </w:rPr>
+        <w:t xml:space="preserve"> of the </w:t>
+      </w:r>
+      <w:proofErr w:type="spellStart"/>
+      <w:r>
+        <w:rPr>
+          <w:rFonts w:ascii="Courier" w:hAnsi="Courier" w:cstheme="minorHAnsi"/>
+        </w:rPr>
+        <w:t>im</w:t>
+      </w:r>
+      <w:r>
+        <w:rPr>
+          <w:rFonts w:ascii="Courier" w:hAnsi="Courier" w:cstheme="minorHAnsi"/>
+        </w:rPr>
+        <w:t>g</w:t>
+      </w:r>
+      <w:proofErr w:type="spellEnd"/>
+      <w:r>
+        <w:rPr>
+          <w:rFonts w:asciiTheme="minorHAnsi" w:hAnsiTheme="minorHAnsi" w:cstheme="minorHAnsi"/>
+        </w:rPr>
+        <w:t xml:space="preserve"> tag to </w:t>
+      </w:r>
+      <w:r>
+        <w:rPr>
+          <w:rFonts w:asciiTheme="minorHAnsi" w:hAnsiTheme="minorHAnsi" w:cstheme="minorHAnsi"/>
+        </w:rPr>
+        <w:t xml:space="preserve">be that URL.  Add statements to the </w:t>
+      </w:r>
+      <w:proofErr w:type="spellStart"/>
+      <w:r>
+        <w:rPr>
+          <w:rFonts w:ascii="Courier" w:hAnsi="Courier" w:cstheme="minorHAnsi"/>
+        </w:rPr>
         <w:lastRenderedPageBreak/>
-        <w:t>Note: If you would like a larger image, you can request that by modifying the filename slightly.  For example, the filename “</w:t>
-      </w:r>
-      <w:r>
-        <w:rPr>
-          <w:rFonts w:ascii="Courier" w:hAnsi="Courier" w:cstheme="minorHAnsi"/>
-        </w:rPr>
-        <w:t>02d@2x.png</w:t>
-      </w:r>
-      <w:r>
-        <w:rPr>
-          <w:rFonts w:asciiTheme="minorHAnsi" w:hAnsiTheme="minorHAnsi" w:cstheme="minorHAnsi"/>
-        </w:rPr>
-        <w:t>” or “</w:t>
-      </w:r>
-      <w:r>
-        <w:rPr>
-          <w:rFonts w:ascii="Courier" w:hAnsi="Courier" w:cstheme="minorHAnsi"/>
-        </w:rPr>
-        <w:t>02d@4x.png</w:t>
-      </w:r>
-      <w:r>
-        <w:rPr>
-          <w:rFonts w:asciiTheme="minorHAnsi" w:hAnsiTheme="minorHAnsi" w:cstheme="minorHAnsi"/>
-        </w:rPr>
-        <w:t xml:space="preserve">” will return images that are twice </w:t>
-      </w:r>
-      <w:r>
-        <w:rPr>
-          <w:rFonts w:asciiTheme="minorHAnsi" w:hAnsiTheme="minorHAnsi" w:cstheme="minorHAnsi"/>
-        </w:rPr>
-        <w:t xml:space="preserve">as large </w:t>
-      </w:r>
-      <w:r>
-        <w:rPr>
-          <w:rFonts w:asciiTheme="minorHAnsi" w:hAnsiTheme="minorHAnsi" w:cstheme="minorHAnsi"/>
-        </w:rPr>
-        <w:t xml:space="preserve">or four times as large. </w:t>
-      </w:r>
-    </w:p>
-    <w:p>
-      <w:pPr>
-        <w:rPr>
-          <w:rFonts w:asciiTheme="minorHAnsi" w:hAnsiTheme="minorHAnsi" w:cstheme="minorHAnsi"/>
-        </w:rPr>
-      </w:pPr>
-    </w:p>
-    <w:p>
-      <w:pPr>
-        <w:ind w:left="360"/>
-        <w:rPr>
-          <w:rFonts w:asciiTheme="minorHAnsi" w:hAnsiTheme="minorHAnsi" w:cstheme="minorHAnsi"/>
-        </w:rPr>
-      </w:pPr>
-      <w:r>
-        <w:rPr>
-          <w:rFonts w:asciiTheme="minorHAnsi" w:hAnsiTheme="minorHAnsi" w:cstheme="minorHAnsi"/>
-        </w:rPr>
-        <w:t>c</w:t>
-      </w:r>
-      <w:r>
-        <w:rPr>
-          <w:rFonts w:asciiTheme="minorHAnsi" w:hAnsiTheme="minorHAnsi" w:cstheme="minorHAnsi"/>
-        </w:rPr>
-        <w:t xml:space="preserve">. </w:t>
-      </w:r>
-      <w:r>
-        <w:rPr>
-          <w:rFonts w:asciiTheme="minorHAnsi" w:hAnsiTheme="minorHAnsi" w:cstheme="minorHAnsi"/>
-        </w:rPr>
-        <w:t>Now that you have the URL for the image</w:t>
-      </w:r>
-      <w:r>
-        <w:rPr>
-          <w:rFonts w:asciiTheme="minorHAnsi" w:hAnsiTheme="minorHAnsi" w:cstheme="minorHAnsi"/>
-        </w:rPr>
-        <w:t xml:space="preserve"> that should be displayed,</w:t>
-      </w:r>
-      <w:r>
-        <w:rPr>
-          <w:rFonts w:asciiTheme="minorHAnsi" w:hAnsiTheme="minorHAnsi" w:cstheme="minorHAnsi"/>
-        </w:rPr>
-        <w:t xml:space="preserve"> you need to use JavaScript</w:t>
-      </w:r>
-      <w:r>
-        <w:rPr>
-          <w:rFonts w:asciiTheme="minorHAnsi" w:hAnsiTheme="minorHAnsi" w:cstheme="minorHAnsi"/>
-        </w:rPr>
-        <w:t xml:space="preserve"> to change </w:t>
-      </w:r>
-      <w:r>
-        <w:rPr>
-          <w:rFonts w:asciiTheme="minorHAnsi" w:hAnsiTheme="minorHAnsi" w:cstheme="minorHAnsi"/>
-        </w:rPr>
-        <w:t xml:space="preserve">the </w:t>
-      </w:r>
-      <w:proofErr w:type="spellStart"/>
-      <w:r>
-        <w:rPr>
-          <w:rFonts w:ascii="Courier" w:hAnsi="Courier" w:cstheme="minorHAnsi"/>
-        </w:rPr>
-        <w:t>src</w:t>
-      </w:r>
-      <w:proofErr w:type="spellEnd"/>
-      <w:r>
-        <w:rPr>
-          <w:rFonts w:asciiTheme="minorHAnsi" w:hAnsiTheme="minorHAnsi" w:cstheme="minorHAnsi"/>
-        </w:rPr>
-        <w:t xml:space="preserve"> of the </w:t>
-      </w:r>
-      <w:proofErr w:type="spellStart"/>
-      <w:r>
-        <w:rPr>
-          <w:rFonts w:ascii="Courier" w:hAnsi="Courier" w:cstheme="minorHAnsi"/>
-        </w:rPr>
-        <w:t>im</w:t>
-      </w:r>
-      <w:r>
-        <w:rPr>
-          <w:rFonts w:ascii="Courier" w:hAnsi="Courier" w:cstheme="minorHAnsi"/>
-        </w:rPr>
-        <w:t>g</w:t>
-      </w:r>
-      <w:proofErr w:type="spellEnd"/>
-      <w:r>
-        <w:rPr>
-          <w:rFonts w:asciiTheme="minorHAnsi" w:hAnsiTheme="minorHAnsi" w:cstheme="minorHAnsi"/>
-        </w:rPr>
-        <w:t xml:space="preserve"> tag to </w:t>
-      </w:r>
-      <w:r>
-        <w:rPr>
-          <w:rFonts w:asciiTheme="minorHAnsi" w:hAnsiTheme="minorHAnsi" w:cstheme="minorHAnsi"/>
-        </w:rPr>
-        <w:t xml:space="preserve">be that URL.  Add statements to the </w:t>
-      </w:r>
-      <w:proofErr w:type="spellStart"/>
-      <w:r>
-        <w:rPr>
-          <w:rFonts w:ascii="Courier" w:hAnsi="Courier" w:cstheme="minorHAnsi"/>
-        </w:rPr>
         <w:t>getWeather</w:t>
       </w:r>
       <w:proofErr w:type="spellEnd"/>

</xml_diff>